<commit_message>
prevNerge COMMIT 09.17 18:00
</commit_message>
<xml_diff>
--- a/Планировка задач.docx
+++ b/Планировка задач.docx
@@ -85,7 +85,111 @@
         </w:rPr>
         <w:t xml:space="preserve"/>
         <w:tab/>
-        <w:t xml:space="preserve">5. </w:t>
+        <w:t xml:space="preserve">!5. Создание большой карты книг.</w:t>
+      </w:r>
+    </w:p>
+    <w:p>
+      <w:pPr/>
+      <w:r>
+        <w:rPr>
+          <w:rFonts w:ascii="Helvetica" w:hAnsi="Helvetica" w:cs="Helvetica"/>
+          <w:sz w:val="24"/>
+          <w:sz-cs w:val="24"/>
+        </w:rPr>
+        <w:t xml:space="preserve"/>
+        <w:tab/>
+        <w:t xml:space="preserve">6. Создание меню Заказ принят в обработку.</w:t>
+      </w:r>
+    </w:p>
+    <w:p>
+      <w:pPr/>
+      <w:r>
+        <w:rPr>
+          <w:rFonts w:ascii="Helvetica" w:hAnsi="Helvetica" w:cs="Helvetica"/>
+          <w:sz w:val="24"/>
+          <w:sz-cs w:val="24"/>
+        </w:rPr>
+        <w:t xml:space="preserve"/>
+        <w:tab/>
+        <w:t xml:space="preserve">7. Перевести текст footer.</w:t>
+      </w:r>
+    </w:p>
+    <w:p>
+      <w:pPr/>
+      <w:r>
+        <w:rPr>
+          <w:rFonts w:ascii="Helvetica" w:hAnsi="Helvetica" w:cs="Helvetica"/>
+          <w:sz w:val="24"/>
+          <w:sz-cs w:val="24"/>
+        </w:rPr>
+        <w:t xml:space="preserve"/>
+        <w:tab/>
+        <w:t xml:space="preserve">!8. Смаржить проэкт.</w:t>
+      </w:r>
+    </w:p>
+    <w:p>
+      <w:pPr/>
+      <w:r>
+        <w:rPr>
+          <w:rFonts w:ascii="Helvetica" w:hAnsi="Helvetica" w:cs="Helvetica"/>
+          <w:sz w:val="24"/>
+          <w:sz-cs w:val="24"/>
+        </w:rPr>
+        <w:t xml:space="preserve"/>
+        <w:tab/>
+        <w:t xml:space="preserve">!9. Привести к одному дизайну.</w:t>
+      </w:r>
+    </w:p>
+    <w:p>
+      <w:pPr/>
+      <w:r>
+        <w:rPr>
+          <w:rFonts w:ascii="Helvetica" w:hAnsi="Helvetica" w:cs="Helvetica"/>
+          <w:sz w:val="24"/>
+          <w:sz-cs w:val="24"/>
+        </w:rPr>
+        <w:t xml:space="preserve"/>
+        <w:tab/>
+        <w:t xml:space="preserve">!10. Сделать фильтры.</w:t>
+      </w:r>
+    </w:p>
+    <w:p>
+      <w:pPr/>
+      <w:r>
+        <w:rPr>
+          <w:rFonts w:ascii="Helvetica" w:hAnsi="Helvetica" w:cs="Helvetica"/>
+          <w:sz w:val="24"/>
+          <w:sz-cs w:val="24"/>
+        </w:rPr>
+        <w:t xml:space="preserve"/>
+        <w:tab/>
+        <w:t xml:space="preserve">!11. В корзине написать класс для книг.</w:t>
+      </w:r>
+    </w:p>
+    <w:p>
+      <w:pPr/>
+      <w:r>
+        <w:rPr>
+          <w:rFonts w:ascii="Helvetica" w:hAnsi="Helvetica" w:cs="Helvetica"/>
+          <w:sz w:val="24"/>
+          <w:sz-cs w:val="24"/>
+        </w:rPr>
+        <w:t xml:space="preserve"/>
+        <w:tab/>
+        <w:t xml:space="preserve">12. Добавить в карточку возможность перейти к оплате.</w:t>
+      </w:r>
+    </w:p>
+    <w:p>
+      <w:pPr/>
+      <w:r>
+        <w:rPr>
+          <w:rFonts w:ascii="Helvetica" w:hAnsi="Helvetica" w:cs="Helvetica"/>
+          <w:sz w:val="24"/>
+          <w:sz-cs w:val="24"/>
+        </w:rPr>
+        <w:t xml:space="preserve"/>
+        <w:tab/>
+        <w:t xml:space="preserve">13. Реализовать очистку эл-та с локал-стор.</w:t>
       </w:r>
     </w:p>
     <w:p>
@@ -278,20 +382,20 @@
         <w:tab/>
         <w:t xml:space="preserve"/>
         <w:tab/>
-        <w:t xml:space="preserve">1.2 Нужно чтобы слайдер имел снизу или сверху пару кнопок для переключениями между слайдерами с популярными книгами, рукомендуемыми и новинками</w:t>
-      </w:r>
-    </w:p>
-    <w:p>
-      <w:pPr/>
-      <w:r>
-        <w:rPr>
-          <w:rFonts w:ascii="Helvetica" w:hAnsi="Helvetica" w:cs="Helvetica"/>
-          <w:sz w:val="24"/>
-          <w:sz-cs w:val="24"/>
-        </w:rPr>
-        <w:t xml:space="preserve"/>
-        <w:tab/>
-        <w:t xml:space="preserve">2. Создание footer</w:t>
+        <w:t xml:space="preserve">1.2 Нужно чтобы слайдер имел снизу или сверху пару кнопок для переключениями между слайдерами с популярными книгами, рукомендуемыми и новинками-</w:t>
+      </w:r>
+    </w:p>
+    <w:p>
+      <w:pPr/>
+      <w:r>
+        <w:rPr>
+          <w:rFonts w:ascii="Helvetica" w:hAnsi="Helvetica" w:cs="Helvetica"/>
+          <w:sz w:val="24"/>
+          <w:sz-cs w:val="24"/>
+        </w:rPr>
+        <w:t xml:space="preserve"/>
+        <w:tab/>
+        <w:t xml:space="preserve"/>
       </w:r>
     </w:p>
     <w:p>
@@ -365,48 +469,33 @@
         </w:rPr>
         <w:t xml:space="preserve"/>
         <w:tab/>
-        <w:t xml:space="preserve">4. Добавление возможности выбора категорий книг</w:t>
-      </w:r>
-    </w:p>
-    <w:p>
-      <w:pPr/>
-      <w:r>
-        <w:rPr>
-          <w:rFonts w:ascii="Helvetica" w:hAnsi="Helvetica" w:cs="Helvetica"/>
-          <w:sz w:val="24"/>
-          <w:sz-cs w:val="24"/>
-        </w:rPr>
-        <w:t xml:space="preserve"/>
-        <w:tab/>
-        <w:t xml:space="preserve">5. Создание большой карты книг</w:t>
-        <w:tab/>
-        <w:t xml:space="preserve"> </w:t>
-      </w:r>
-    </w:p>
-    <w:p>
-      <w:pPr/>
-      <w:r>
-        <w:rPr>
-          <w:rFonts w:ascii="Helvetica" w:hAnsi="Helvetica" w:cs="Helvetica"/>
-          <w:sz w:val="24"/>
-          <w:sz-cs w:val="24"/>
-        </w:rPr>
-        <w:t xml:space="preserve"/>
-        <w:tab/>
-        <w:t xml:space="preserve"/>
-      </w:r>
-    </w:p>
-    <w:p>
-      <w:pPr/>
-      <w:r>
-        <w:rPr>
-          <w:rFonts w:ascii="Helvetica" w:hAnsi="Helvetica" w:cs="Helvetica"/>
-          <w:sz w:val="24"/>
-          <w:sz-cs w:val="24"/>
-        </w:rPr>
-        <w:t xml:space="preserve"/>
-        <w:tab/>
-        <w:t xml:space="preserve">7. Создание меню Заказ принят в обработку</w:t>
+        <w:t xml:space="preserve">4. Добавление возможности выбора категорий книг +</w:t>
+      </w:r>
+    </w:p>
+    <w:p>
+      <w:pPr/>
+      <w:r>
+        <w:rPr>
+          <w:rFonts w:ascii="Helvetica" w:hAnsi="Helvetica" w:cs="Helvetica"/>
+          <w:sz w:val="24"/>
+          <w:sz-cs w:val="24"/>
+        </w:rPr>
+        <w:t xml:space="preserve"/>
+        <w:tab/>
+        <w:t xml:space="preserve"/>
+      </w:r>
+    </w:p>
+    <w:p>
+      <w:pPr/>
+      <w:r>
+        <w:rPr>
+          <w:rFonts w:ascii="Helvetica" w:hAnsi="Helvetica" w:cs="Helvetica"/>
+          <w:sz w:val="24"/>
+          <w:sz-cs w:val="24"/>
+        </w:rPr>
+        <w:t xml:space="preserve"/>
+        <w:tab/>
+        <w:t xml:space="preserve"/>
       </w:r>
     </w:p>
     <w:p>
@@ -467,33 +556,44 @@
         </w:rPr>
         <w:t xml:space="preserve"/>
         <w:tab/>
-        <w:t xml:space="preserve">3. Стилизация корзины и возможности добавить товар в корзину</w:t>
-      </w:r>
-    </w:p>
-    <w:p>
-      <w:pPr/>
-      <w:r>
-        <w:rPr>
-          <w:rFonts w:ascii="Helvetica" w:hAnsi="Helvetica" w:cs="Helvetica"/>
-          <w:sz w:val="24"/>
-          <w:sz-cs w:val="24"/>
-        </w:rPr>
-        <w:t xml:space="preserve"/>
-        <w:tab/>
-        <w:t xml:space="preserve">4. Создание карты книги для корзины(кнопка удалить, цена, кол-во книг, подробнее)</w:t>
-      </w:r>
-    </w:p>
-    <w:p>
-      <w:pPr/>
-      <w:r>
-        <w:rPr>
-          <w:rFonts w:ascii="Helvetica" w:hAnsi="Helvetica" w:cs="Helvetica"/>
-          <w:sz w:val="24"/>
-          <w:sz-cs w:val="24"/>
-        </w:rPr>
-        <w:t xml:space="preserve"/>
-        <w:tab/>
-        <w:t xml:space="preserve">5. Реализовать меню корзины (кнопка к оплате, общая цена, продолжить покупки, купить все) </w:t>
+        <w:t xml:space="preserve">3. Стилизация корзины и возможности добавить товар в корзину-/+</w:t>
+      </w:r>
+    </w:p>
+    <w:p>
+      <w:pPr/>
+      <w:r>
+        <w:rPr>
+          <w:rFonts w:ascii="Helvetica" w:hAnsi="Helvetica" w:cs="Helvetica"/>
+          <w:sz w:val="24"/>
+          <w:sz-cs w:val="24"/>
+        </w:rPr>
+        <w:t xml:space="preserve"/>
+        <w:tab/>
+        <w:t xml:space="preserve">4. Создание карты книги для корзины(кнопка удалить, цена, кол-во книг, подробнее) +/-</w:t>
+      </w:r>
+    </w:p>
+    <w:p>
+      <w:pPr/>
+      <w:r>
+        <w:rPr>
+          <w:rFonts w:ascii="Helvetica" w:hAnsi="Helvetica" w:cs="Helvetica"/>
+          <w:sz w:val="24"/>
+          <w:sz-cs w:val="24"/>
+        </w:rPr>
+        <w:t xml:space="preserve"/>
+        <w:tab/>
+        <w:t xml:space="preserve">5. Реализовать меню корзины (кнопка к оплате, общая цена, продолжить покупки, купить все) -</w:t>
+      </w:r>
+    </w:p>
+    <w:p>
+      <w:pPr/>
+      <w:r>
+        <w:rPr>
+          <w:rFonts w:ascii="Helvetica" w:hAnsi="Helvetica" w:cs="Helvetica"/>
+          <w:sz w:val="24"/>
+          <w:sz-cs w:val="24"/>
+        </w:rPr>
+        <w:t xml:space="preserve"/>
       </w:r>
     </w:p>
     <w:p>
@@ -529,19 +629,6 @@
           <w:sz-cs w:val="24"/>
         </w:rPr>
         <w:t xml:space="preserve"/>
-        <w:tab/>
-        <w:t xml:space="preserve">2.</w:t>
-      </w:r>
-    </w:p>
-    <w:p>
-      <w:pPr/>
-      <w:r>
-        <w:rPr>
-          <w:rFonts w:ascii="Helvetica" w:hAnsi="Helvetica" w:cs="Helvetica"/>
-          <w:sz w:val="24"/>
-          <w:sz-cs w:val="24"/>
-        </w:rPr>
-        <w:t xml:space="preserve"> </w:t>
       </w:r>
     </w:p>
     <w:p>

</xml_diff>